<commit_message>
Entidad Nivel y clase NivelData
</commit_message>
<xml_diff>
--- a/Metodos.docx
+++ b/Metodos.docx
@@ -398,8 +398,6 @@
       <w:r>
         <w:t>Mostrar</w:t>
       </w:r>
-      <w:bookmarkStart w:id="0" w:name="_GoBack"/>
-      <w:bookmarkEnd w:id="0"/>
       <w:r>
         <w:t xml:space="preserve"> Pedidos Por Revendedora</w:t>
       </w:r>
@@ -679,13 +677,20 @@
     <w:p>
       <w:r>
         <w:lastRenderedPageBreak/>
-        <w:t>Devolver Montos</w:t>
-      </w:r>
-    </w:p>
-    <w:p>
-      <w:r>
         <w:t>Comparar Monto (Pasas un monto y te dice si está permitido)</w:t>
       </w:r>
+      <w:r>
+        <w:t xml:space="preserve"> --</w:t>
+      </w:r>
+      <w:r>
+        <w:rPr>
+          <w:color w:val="FF0000"/>
+        </w:rPr>
+        <w:t xml:space="preserve">-- Se lo pasé a la Entidad, más </w:t>
+      </w:r>
+      <w:r>
+        <w:t>práctico</w:t>
+      </w:r>
     </w:p>
     <w:p>
       <w:r>
@@ -696,6 +701,8 @@
       <w:r>
         <w:t>Listar Niveles</w:t>
       </w:r>
+      <w:bookmarkStart w:id="0" w:name="_GoBack"/>
+      <w:bookmarkEnd w:id="0"/>
     </w:p>
     <w:p/>
     <w:sectPr>

</xml_diff>